<commit_message>
avanzamos hasta el ejercicio 13
</commit_message>
<xml_diff>
--- a/Soluciones redactadas.docx
+++ b/Soluciones redactadas.docx
@@ -31,47 +31,84 @@
       </w:r>
     </w:p>
     <w:p>
-      <w:r>
+      <w:pPr>
+        <w:rPr>
+          <w:lang w:val="en-US"/>
+        </w:rPr>
+      </w:pPr>
+      <w:r>
+        <w:rPr>
+          <w:lang w:val="en-US"/>
+        </w:rPr>
         <w:t xml:space="preserve">• </w:t>
       </w:r>
       <w:proofErr w:type="gramStart"/>
       <w:r>
+        <w:rPr>
+          <w:lang w:val="en-US"/>
+        </w:rPr>
         <w:t>selector</w:t>
       </w:r>
       <w:proofErr w:type="gramEnd"/>
       <w:r>
+        <w:rPr>
+          <w:lang w:val="en-US"/>
+        </w:rPr>
         <w:t xml:space="preserve">: </w:t>
       </w:r>
       <w:proofErr w:type="spellStart"/>
       <w:r>
+        <w:rPr>
+          <w:lang w:val="en-US"/>
+        </w:rPr>
         <w:t>blackquote</w:t>
       </w:r>
       <w:proofErr w:type="spellEnd"/>
     </w:p>
     <w:p>
-      <w:r>
+      <w:pPr>
+        <w:rPr>
+          <w:lang w:val="en-US"/>
+        </w:rPr>
+      </w:pPr>
+      <w:r>
+        <w:rPr>
+          <w:lang w:val="en-US"/>
+        </w:rPr>
         <w:t xml:space="preserve">• </w:t>
       </w:r>
-      <w:proofErr w:type="gramStart"/>
-      <w:r>
+      <w:proofErr w:type="spellStart"/>
+      <w:proofErr w:type="gramStart"/>
+      <w:r>
+        <w:rPr>
+          <w:lang w:val="en-US"/>
+        </w:rPr>
         <w:t>propiedad</w:t>
       </w:r>
-      <w:proofErr w:type="gramEnd"/>
-      <w:r>
+      <w:proofErr w:type="spellEnd"/>
+      <w:proofErr w:type="gramEnd"/>
+      <w:r>
+        <w:rPr>
+          <w:lang w:val="en-US"/>
+        </w:rPr>
         <w:t>:</w:t>
       </w:r>
       <w:r>
-        <w:t xml:space="preserve"> line-</w:t>
-      </w:r>
-      <w:proofErr w:type="spellStart"/>
-      <w:r>
-        <w:t>height</w:t>
-      </w:r>
-      <w:proofErr w:type="spellEnd"/>
-    </w:p>
-    <w:p>
-      <w:r>
-        <w:t xml:space="preserve"> • </w:t>
+        <w:rPr>
+          <w:lang w:val="en-US"/>
+        </w:rPr>
+        <w:t xml:space="preserve"> line-height</w:t>
+      </w:r>
+    </w:p>
+    <w:p>
+      <w:r>
+        <w:rPr>
+          <w:lang w:val="en-US"/>
+        </w:rPr>
+        <w:t xml:space="preserve"> </w:t>
+      </w:r>
+      <w:r>
+        <w:t xml:space="preserve">• </w:t>
       </w:r>
       <w:proofErr w:type="gramStart"/>
       <w:r>
@@ -91,10 +128,7 @@
       </w:r>
       <w:proofErr w:type="gramStart"/>
       <w:r>
-        <w:t>declaració</w:t>
-      </w:r>
-      <w:r>
-        <w:t>n</w:t>
+        <w:t>declaración</w:t>
       </w:r>
       <w:proofErr w:type="gramEnd"/>
       <w:r>
@@ -107,13 +141,7 @@
     <w:p/>
     <w:p>
       <w:r>
-        <w:t>Ejercicio 3. ¿De qué color serán los pá</w:t>
-      </w:r>
-      <w:r>
-        <w:t>rrafos cuando se aplica esta hoja de estilo incrus</w:t>
-      </w:r>
-      <w:r>
-        <w:t xml:space="preserve">tada en un </w:t>
+        <w:t xml:space="preserve">Ejercicio 3. ¿De qué color serán los párrafos cuando se aplica esta hoja de estilo incrustada en un </w:t>
       </w:r>
       <w:proofErr w:type="gramStart"/>
       <w:r>
@@ -121,10 +149,7 @@
       </w:r>
       <w:proofErr w:type="gramEnd"/>
       <w:r>
-        <w:t xml:space="preserve"> ¿Por qué</w:t>
-      </w:r>
-      <w:r>
-        <w:t>?</w:t>
+        <w:t xml:space="preserve"> ¿Por qué?</w:t>
       </w:r>
     </w:p>
     <w:p/>
@@ -256,13 +281,7 @@
       </w:r>
       <w:proofErr w:type="gramEnd"/>
       <w:r>
-        <w:t xml:space="preserve"> Algunos de ellos son completamente</w:t>
-      </w:r>
-      <w:r>
-        <w:t xml:space="preserve"> incorrectos y algunos se podrían escribir de manera má</w:t>
-      </w:r>
-      <w:r>
-        <w:t xml:space="preserve">s eficiente. </w:t>
+        <w:t xml:space="preserve"> Algunos de ellos son completamente incorrectos y algunos se podrían escribir de manera más eficiente. </w:t>
       </w:r>
     </w:p>
     <w:p/>
@@ -275,6 +294,7 @@
       <w:proofErr w:type="gramStart"/>
       <w:r>
         <w:rPr>
+          <w:b/>
           <w:lang w:val="en-US"/>
         </w:rPr>
         <w:t>1.</w:t>
@@ -475,9 +495,16 @@
       </w:pPr>
       <w:r>
         <w:rPr>
-          <w:lang w:val="en-US"/>
-        </w:rPr>
-        <w:t xml:space="preserve">2. </w:t>
+          <w:b/>
+          <w:lang w:val="en-US"/>
+        </w:rPr>
+        <w:t>2.</w:t>
+      </w:r>
+      <w:r>
+        <w:rPr>
+          <w:lang w:val="en-US"/>
+        </w:rPr>
+        <w:t xml:space="preserve"> </w:t>
       </w:r>
       <w:proofErr w:type="spellStart"/>
       <w:proofErr w:type="gramStart"/>
@@ -539,33 +566,16 @@
       </w:r>
     </w:p>
     <w:p>
-      <w:pPr>
-        <w:rPr>
-          <w:lang w:val="en-US"/>
-        </w:rPr>
-      </w:pPr>
-      <w:proofErr w:type="gramStart"/>
-      <w:r>
-        <w:rPr>
-          <w:lang w:val="en-US"/>
-        </w:rPr>
+      <w:proofErr w:type="gramStart"/>
+      <w:r>
         <w:t>color</w:t>
       </w:r>
       <w:proofErr w:type="gramEnd"/>
       <w:r>
-        <w:rPr>
-          <w:lang w:val="en-US"/>
-        </w:rPr>
         <w:t>: gray }</w:t>
       </w:r>
     </w:p>
-    <w:p>
-      <w:pPr>
-        <w:rPr>
-          <w:lang w:val="en-US"/>
-        </w:rPr>
-      </w:pPr>
-    </w:p>
+    <w:p/>
     <w:p>
       <w:r>
         <w:t>En este caso nos faltaría poner puntos y comas:</w:t>
@@ -666,9 +676,16 @@
       </w:pPr>
       <w:r>
         <w:rPr>
-          <w:lang w:val="en-US"/>
-        </w:rPr>
-        <w:t xml:space="preserve">3. </w:t>
+          <w:b/>
+          <w:lang w:val="en-US"/>
+        </w:rPr>
+        <w:t>3.</w:t>
+      </w:r>
+      <w:r>
+        <w:rPr>
+          <w:lang w:val="en-US"/>
+        </w:rPr>
+        <w:t xml:space="preserve"> </w:t>
       </w:r>
       <w:proofErr w:type="gramStart"/>
       <w:r>
@@ -955,10 +972,17 @@
       </w:pPr>
       <w:r>
         <w:rPr>
+          <w:b/>
           <w:lang w:val="en-US"/>
         </w:rPr>
         <w:lastRenderedPageBreak/>
-        <w:t xml:space="preserve">4. </w:t>
+        <w:t>4.</w:t>
+      </w:r>
+      <w:r>
+        <w:rPr>
+          <w:lang w:val="en-US"/>
+        </w:rPr>
+        <w:t xml:space="preserve"> </w:t>
       </w:r>
       <w:proofErr w:type="gramStart"/>
       <w:r>
@@ -999,33 +1023,24 @@
       </w:r>
     </w:p>
     <w:p>
-      <w:pPr>
-        <w:rPr>
-          <w:lang w:val="en-US"/>
-        </w:rPr>
-      </w:pPr>
-      <w:proofErr w:type="gramStart"/>
-      <w:r>
-        <w:rPr>
-          <w:lang w:val="en-US"/>
-        </w:rPr>
+      <w:proofErr w:type="gramStart"/>
+      <w:r>
         <w:t>li</w:t>
       </w:r>
       <w:proofErr w:type="gramEnd"/>
       <w:r>
-        <w:rPr>
-          <w:lang w:val="en-US"/>
-        </w:rPr>
-        <w:t xml:space="preserve"> {color: white;}</w:t>
-      </w:r>
-    </w:p>
-    <w:p>
-      <w:pPr>
-        <w:rPr>
-          <w:lang w:val="en-US"/>
-        </w:rPr>
-      </w:pPr>
-    </w:p>
+        <w:t xml:space="preserve"> {color: </w:t>
+      </w:r>
+      <w:proofErr w:type="spellStart"/>
+      <w:r>
+        <w:t>white</w:t>
+      </w:r>
+      <w:proofErr w:type="spellEnd"/>
+      <w:r>
+        <w:t>;}</w:t>
+      </w:r>
+    </w:p>
+    <w:p/>
     <w:p>
       <w:r>
         <w:t xml:space="preserve">En este caso como repetimos varias  veces que queremos que los colores tengan el color blanco es </w:t>
@@ -1043,16 +1058,19 @@
       </w:r>
     </w:p>
     <w:p>
+      <w:r>
+        <w:t>.</w:t>
+      </w:r>
       <w:proofErr w:type="spellStart"/>
       <w:proofErr w:type="gramStart"/>
       <w:r>
         <w:t>letraBlanca</w:t>
       </w:r>
       <w:proofErr w:type="spellEnd"/>
-      <w:proofErr w:type="gramEnd"/>
       <w:r>
         <w:t>{</w:t>
       </w:r>
+      <w:proofErr w:type="gramEnd"/>
     </w:p>
     <w:p>
       <w:proofErr w:type="spellStart"/>
@@ -1082,9 +1100,16 @@
       </w:pPr>
       <w:r>
         <w:rPr>
-          <w:lang w:val="en-US"/>
-        </w:rPr>
-        <w:t>5. &lt;strong style="red"&gt;Act now</w:t>
+          <w:b/>
+          <w:lang w:val="en-US"/>
+        </w:rPr>
+        <w:t>5.</w:t>
+      </w:r>
+      <w:r>
+        <w:rPr>
+          <w:lang w:val="en-US"/>
+        </w:rPr>
+        <w:t xml:space="preserve"> &lt;strong style="red"&gt;Act now</w:t>
       </w:r>
       <w:proofErr w:type="gramStart"/>
       <w:r>
@@ -1192,7 +1217,7 @@
                     <pic:cNvPicPr/>
                   </pic:nvPicPr>
                   <pic:blipFill>
-                    <a:blip r:embed="rId6"/>
+                    <a:blip r:embed="rId7"/>
                     <a:stretch>
                       <a:fillRect/>
                     </a:stretch>
@@ -1229,10 +1254,1156 @@
     </w:p>
     <w:p>
       <w:pPr>
-        <w:rPr>
-          <w:lang w:val="en-US"/>
-        </w:rPr>
-      </w:pPr>
+        <w:jc w:val="center"/>
+        <w:rPr>
+          <w:lang w:val="en-US"/>
+        </w:rPr>
+      </w:pPr>
+      <w:r>
+        <w:rPr>
+          <w:noProof/>
+          <w:lang w:eastAsia="es-ES"/>
+        </w:rPr>
+        <w:lastRenderedPageBreak/>
+        <w:drawing>
+          <wp:inline distT="0" distB="0" distL="0" distR="0" wp14:anchorId="15488D1F" wp14:editId="1B5A8E4B">
+            <wp:extent cx="4972050" cy="4510655"/>
+            <wp:effectExtent l="0" t="0" r="0" b="4445"/>
+            <wp:docPr id="2" name="Imagen 2"/>
+            <wp:cNvGraphicFramePr>
+              <a:graphicFrameLocks xmlns:a="http://schemas.openxmlformats.org/drawingml/2006/main" noChangeAspect="1"/>
+            </wp:cNvGraphicFramePr>
+            <a:graphic xmlns:a="http://schemas.openxmlformats.org/drawingml/2006/main">
+              <a:graphicData uri="http://schemas.openxmlformats.org/drawingml/2006/picture">
+                <pic:pic xmlns:pic="http://schemas.openxmlformats.org/drawingml/2006/picture">
+                  <pic:nvPicPr>
+                    <pic:cNvPr id="0" name=""/>
+                    <pic:cNvPicPr/>
+                  </pic:nvPicPr>
+                  <pic:blipFill>
+                    <a:blip r:embed="rId8"/>
+                    <a:stretch>
+                      <a:fillRect/>
+                    </a:stretch>
+                  </pic:blipFill>
+                  <pic:spPr>
+                    <a:xfrm>
+                      <a:off x="0" y="0"/>
+                      <a:ext cx="4980249" cy="4518093"/>
+                    </a:xfrm>
+                    <a:prstGeom prst="rect">
+                      <a:avLst/>
+                    </a:prstGeom>
+                  </pic:spPr>
+                </pic:pic>
+              </a:graphicData>
+            </a:graphic>
+          </wp:inline>
+        </w:drawing>
+      </w:r>
+    </w:p>
+    <w:p>
+      <w:pPr>
+        <w:rPr>
+          <w:b/>
+          <w:lang w:val="en-US"/>
+        </w:rPr>
+      </w:pPr>
+      <w:r>
+        <w:rPr>
+          <w:b/>
+          <w:lang w:val="en-US"/>
+        </w:rPr>
+        <w:t>a)</w:t>
+      </w:r>
+    </w:p>
+    <w:p>
+      <w:pPr>
+        <w:rPr>
+          <w:lang w:val="en-US"/>
+        </w:rPr>
+      </w:pPr>
+      <w:proofErr w:type="gramStart"/>
+      <w:r>
+        <w:rPr>
+          <w:lang w:val="en-US"/>
+        </w:rPr>
+        <w:t>body{</w:t>
+      </w:r>
+      <w:proofErr w:type="gramEnd"/>
+    </w:p>
+    <w:p>
+      <w:pPr>
+        <w:rPr>
+          <w:lang w:val="en-US"/>
+        </w:rPr>
+      </w:pPr>
+      <w:r>
+        <w:rPr>
+          <w:lang w:val="en-US"/>
+        </w:rPr>
+        <w:tab/>
+      </w:r>
+      <w:proofErr w:type="spellStart"/>
+      <w:proofErr w:type="gramStart"/>
+      <w:r>
+        <w:rPr>
+          <w:lang w:val="en-US"/>
+        </w:rPr>
+        <w:t>color:</w:t>
+      </w:r>
+      <w:proofErr w:type="gramEnd"/>
+      <w:r>
+        <w:rPr>
+          <w:lang w:val="en-US"/>
+        </w:rPr>
+        <w:t>red</w:t>
+      </w:r>
+      <w:proofErr w:type="spellEnd"/>
+      <w:r>
+        <w:rPr>
+          <w:lang w:val="en-US"/>
+        </w:rPr>
+        <w:t>;</w:t>
+      </w:r>
+    </w:p>
+    <w:p>
+      <w:pPr>
+        <w:rPr>
+          <w:lang w:val="en-US"/>
+        </w:rPr>
+      </w:pPr>
+      <w:r>
+        <w:rPr>
+          <w:lang w:val="en-US"/>
+        </w:rPr>
+        <w:t xml:space="preserve">          }</w:t>
+      </w:r>
+    </w:p>
+    <w:p>
+      <w:pPr>
+        <w:rPr>
+          <w:lang w:val="en-US"/>
+        </w:rPr>
+      </w:pPr>
+    </w:p>
+    <w:p>
+      <w:pPr>
+        <w:rPr>
+          <w:b/>
+          <w:lang w:val="en-US"/>
+        </w:rPr>
+      </w:pPr>
+      <w:r>
+        <w:rPr>
+          <w:b/>
+          <w:lang w:val="en-US"/>
+        </w:rPr>
+        <w:t>b)</w:t>
+      </w:r>
+    </w:p>
+    <w:p>
+      <w:pPr>
+        <w:rPr>
+          <w:lang w:val="en-US"/>
+        </w:rPr>
+      </w:pPr>
+      <w:proofErr w:type="gramStart"/>
+      <w:r>
+        <w:rPr>
+          <w:lang w:val="en-US"/>
+        </w:rPr>
+        <w:t>h2{</w:t>
+      </w:r>
+      <w:proofErr w:type="gramEnd"/>
+    </w:p>
+    <w:p>
+      <w:pPr>
+        <w:rPr>
+          <w:lang w:val="en-US"/>
+        </w:rPr>
+      </w:pPr>
+      <w:r>
+        <w:rPr>
+          <w:lang w:val="en-US"/>
+        </w:rPr>
+        <w:tab/>
+      </w:r>
+      <w:proofErr w:type="spellStart"/>
+      <w:proofErr w:type="gramStart"/>
+      <w:r>
+        <w:rPr>
+          <w:lang w:val="en-US"/>
+        </w:rPr>
+        <w:t>color:</w:t>
+      </w:r>
+      <w:proofErr w:type="gramEnd"/>
+      <w:r>
+        <w:rPr>
+          <w:lang w:val="en-US"/>
+        </w:rPr>
+        <w:t>red</w:t>
+      </w:r>
+      <w:proofErr w:type="spellEnd"/>
+      <w:r>
+        <w:rPr>
+          <w:lang w:val="en-US"/>
+        </w:rPr>
+        <w:t>;</w:t>
+      </w:r>
+    </w:p>
+    <w:p>
+      <w:pPr>
+        <w:rPr>
+          <w:lang w:val="en-US"/>
+        </w:rPr>
+      </w:pPr>
+      <w:r>
+        <w:rPr>
+          <w:lang w:val="en-US"/>
+        </w:rPr>
+        <w:t>}</w:t>
+      </w:r>
+    </w:p>
+    <w:p>
+      <w:pPr>
+        <w:rPr>
+          <w:lang w:val="en-US"/>
+        </w:rPr>
+      </w:pPr>
+    </w:p>
+    <w:p>
+      <w:pPr>
+        <w:rPr>
+          <w:lang w:val="en-US"/>
+        </w:rPr>
+      </w:pPr>
+    </w:p>
+    <w:p>
+      <w:pPr>
+        <w:rPr>
+          <w:lang w:val="en-US"/>
+        </w:rPr>
+      </w:pPr>
+    </w:p>
+    <w:p>
+      <w:pPr>
+        <w:rPr>
+          <w:lang w:val="en-US"/>
+        </w:rPr>
+      </w:pPr>
+    </w:p>
+    <w:p>
+      <w:pPr>
+        <w:rPr>
+          <w:b/>
+        </w:rPr>
+      </w:pPr>
+      <w:r>
+        <w:rPr>
+          <w:b/>
+        </w:rPr>
+        <w:lastRenderedPageBreak/>
+        <w:t>c)</w:t>
+      </w:r>
+    </w:p>
+    <w:p>
+      <w:r>
+        <w:t xml:space="preserve">h1, </w:t>
+      </w:r>
+      <w:proofErr w:type="gramStart"/>
+      <w:r>
+        <w:t>p{</w:t>
+      </w:r>
+      <w:proofErr w:type="gramEnd"/>
+    </w:p>
+    <w:p>
+      <w:r>
+        <w:t xml:space="preserve">  </w:t>
+      </w:r>
+      <w:proofErr w:type="spellStart"/>
+      <w:proofErr w:type="gramStart"/>
+      <w:r>
+        <w:t>color:</w:t>
+      </w:r>
+      <w:proofErr w:type="gramEnd"/>
+      <w:r>
+        <w:t>red</w:t>
+      </w:r>
+      <w:proofErr w:type="spellEnd"/>
+      <w:r>
+        <w:t>;</w:t>
+      </w:r>
+    </w:p>
+    <w:p>
+      <w:pPr>
+        <w:rPr>
+          <w:lang w:val="en-US"/>
+        </w:rPr>
+      </w:pPr>
+      <w:r>
+        <w:rPr>
+          <w:lang w:val="en-US"/>
+        </w:rPr>
+        <w:t>}</w:t>
+      </w:r>
+    </w:p>
+    <w:p>
+      <w:pPr>
+        <w:rPr>
+          <w:lang w:val="en-US"/>
+        </w:rPr>
+      </w:pPr>
+    </w:p>
+    <w:p>
+      <w:pPr>
+        <w:rPr>
+          <w:b/>
+          <w:lang w:val="en-US"/>
+        </w:rPr>
+      </w:pPr>
+      <w:r>
+        <w:rPr>
+          <w:b/>
+          <w:lang w:val="en-US"/>
+        </w:rPr>
+        <w:t>d)</w:t>
+      </w:r>
+    </w:p>
+    <w:p>
+      <w:pPr>
+        <w:rPr>
+          <w:lang w:val="en-US"/>
+        </w:rPr>
+      </w:pPr>
+      <w:r>
+        <w:rPr>
+          <w:lang w:val="en-US"/>
+        </w:rPr>
+        <w:t>.</w:t>
+      </w:r>
+      <w:proofErr w:type="gramStart"/>
+      <w:r>
+        <w:rPr>
+          <w:lang w:val="en-US"/>
+        </w:rPr>
+        <w:t>especial{</w:t>
+      </w:r>
+      <w:proofErr w:type="gramEnd"/>
+    </w:p>
+    <w:p>
+      <w:pPr>
+        <w:rPr>
+          <w:lang w:val="en-US"/>
+        </w:rPr>
+      </w:pPr>
+      <w:r>
+        <w:rPr>
+          <w:lang w:val="en-US"/>
+        </w:rPr>
+        <w:t xml:space="preserve">  </w:t>
+      </w:r>
+      <w:proofErr w:type="spellStart"/>
+      <w:proofErr w:type="gramStart"/>
+      <w:r>
+        <w:rPr>
+          <w:lang w:val="en-US"/>
+        </w:rPr>
+        <w:t>color:</w:t>
+      </w:r>
+      <w:proofErr w:type="gramEnd"/>
+      <w:r>
+        <w:rPr>
+          <w:lang w:val="en-US"/>
+        </w:rPr>
+        <w:t>red</w:t>
+      </w:r>
+      <w:proofErr w:type="spellEnd"/>
+      <w:r>
+        <w:rPr>
+          <w:lang w:val="en-US"/>
+        </w:rPr>
+        <w:t>;</w:t>
+      </w:r>
+    </w:p>
+    <w:p>
+      <w:pPr>
+        <w:rPr>
+          <w:lang w:val="en-US"/>
+        </w:rPr>
+      </w:pPr>
+      <w:r>
+        <w:rPr>
+          <w:lang w:val="en-US"/>
+        </w:rPr>
+        <w:t>}</w:t>
+      </w:r>
+    </w:p>
+    <w:p>
+      <w:pPr>
+        <w:rPr>
+          <w:lang w:val="en-US"/>
+        </w:rPr>
+      </w:pPr>
+    </w:p>
+    <w:p>
+      <w:pPr>
+        <w:rPr>
+          <w:lang w:val="en-US"/>
+        </w:rPr>
+      </w:pPr>
+      <w:r>
+        <w:rPr>
+          <w:b/>
+          <w:lang w:val="en-US"/>
+        </w:rPr>
+        <w:t>e)</w:t>
+      </w:r>
+    </w:p>
+    <w:p>
+      <w:pPr>
+        <w:rPr>
+          <w:lang w:val="en-US"/>
+        </w:rPr>
+      </w:pPr>
+      <w:r>
+        <w:rPr>
+          <w:lang w:val="en-US"/>
+        </w:rPr>
+        <w:t>#</w:t>
+      </w:r>
+      <w:proofErr w:type="gramStart"/>
+      <w:r>
+        <w:rPr>
+          <w:lang w:val="en-US"/>
+        </w:rPr>
+        <w:t>intro{</w:t>
+      </w:r>
+      <w:proofErr w:type="gramEnd"/>
+    </w:p>
+    <w:p>
+      <w:pPr>
+        <w:rPr>
+          <w:lang w:val="en-US"/>
+        </w:rPr>
+      </w:pPr>
+      <w:proofErr w:type="spellStart"/>
+      <w:proofErr w:type="gramStart"/>
+      <w:r>
+        <w:rPr>
+          <w:lang w:val="en-US"/>
+        </w:rPr>
+        <w:t>color:</w:t>
+      </w:r>
+      <w:proofErr w:type="gramEnd"/>
+      <w:r>
+        <w:rPr>
+          <w:lang w:val="en-US"/>
+        </w:rPr>
+        <w:t>red</w:t>
+      </w:r>
+      <w:proofErr w:type="spellEnd"/>
+      <w:r>
+        <w:rPr>
+          <w:lang w:val="en-US"/>
+        </w:rPr>
+        <w:t>;</w:t>
+      </w:r>
+    </w:p>
+    <w:p>
+      <w:pPr>
+        <w:rPr>
+          <w:lang w:val="en-US"/>
+        </w:rPr>
+      </w:pPr>
+      <w:r>
+        <w:rPr>
+          <w:lang w:val="en-US"/>
+        </w:rPr>
+        <w:t>}</w:t>
+      </w:r>
+    </w:p>
+    <w:p>
+      <w:pPr>
+        <w:rPr>
+          <w:lang w:val="en-US"/>
+        </w:rPr>
+      </w:pPr>
+    </w:p>
+    <w:p>
+      <w:pPr>
+        <w:ind w:left="708" w:hanging="708"/>
+        <w:rPr>
+          <w:b/>
+          <w:lang w:val="en-US"/>
+        </w:rPr>
+      </w:pPr>
+      <w:r>
+        <w:rPr>
+          <w:b/>
+          <w:lang w:val="en-US"/>
+        </w:rPr>
+        <w:t>f)</w:t>
+      </w:r>
+    </w:p>
+    <w:p>
+      <w:pPr>
+        <w:ind w:left="708" w:hanging="708"/>
+        <w:rPr>
+          <w:lang w:val="en-US"/>
+        </w:rPr>
+      </w:pPr>
+      <w:r>
+        <w:rPr>
+          <w:lang w:val="en-US"/>
+        </w:rPr>
+        <w:t xml:space="preserve">#principal </w:t>
+      </w:r>
+      <w:r>
+        <w:rPr>
+          <w:lang w:val="en-US"/>
+        </w:rPr>
+        <w:t xml:space="preserve">.main </w:t>
+      </w:r>
+      <w:proofErr w:type="gramStart"/>
+      <w:r>
+        <w:rPr>
+          <w:lang w:val="en-US"/>
+        </w:rPr>
+        <w:t>strong{</w:t>
+      </w:r>
+      <w:proofErr w:type="gramEnd"/>
+    </w:p>
+    <w:p>
+      <w:pPr>
+        <w:ind w:left="708" w:hanging="708"/>
+        <w:rPr>
+          <w:lang w:val="en-US"/>
+        </w:rPr>
+      </w:pPr>
+      <w:r>
+        <w:rPr>
+          <w:lang w:val="en-US"/>
+        </w:rPr>
+        <w:t xml:space="preserve">  </w:t>
+      </w:r>
+      <w:proofErr w:type="spellStart"/>
+      <w:proofErr w:type="gramStart"/>
+      <w:r>
+        <w:rPr>
+          <w:lang w:val="en-US"/>
+        </w:rPr>
+        <w:t>color:</w:t>
+      </w:r>
+      <w:proofErr w:type="gramEnd"/>
+      <w:r>
+        <w:rPr>
+          <w:lang w:val="en-US"/>
+        </w:rPr>
+        <w:t>red</w:t>
+      </w:r>
+      <w:proofErr w:type="spellEnd"/>
+      <w:r>
+        <w:rPr>
+          <w:lang w:val="en-US"/>
+        </w:rPr>
+        <w:t>;</w:t>
+      </w:r>
+    </w:p>
+    <w:p>
+      <w:pPr>
+        <w:ind w:left="708" w:hanging="708"/>
+        <w:rPr>
+          <w:lang w:val="en-US"/>
+        </w:rPr>
+      </w:pPr>
+      <w:r>
+        <w:rPr>
+          <w:lang w:val="en-US"/>
+        </w:rPr>
+        <w:t>}</w:t>
+      </w:r>
+    </w:p>
+    <w:p>
+      <w:pPr>
+        <w:ind w:left="708" w:hanging="708"/>
+        <w:rPr>
+          <w:lang w:val="en-US"/>
+        </w:rPr>
+      </w:pPr>
+    </w:p>
+    <w:p>
+      <w:pPr>
+        <w:ind w:left="708" w:hanging="708"/>
+        <w:rPr>
+          <w:lang w:val="en-US"/>
+        </w:rPr>
+      </w:pPr>
+      <w:r>
+        <w:rPr>
+          <w:b/>
+          <w:lang w:val="en-US"/>
+        </w:rPr>
+        <w:t>g)</w:t>
+      </w:r>
+    </w:p>
+    <w:p>
+      <w:pPr>
+        <w:rPr>
+          <w:lang w:val="en-US"/>
+        </w:rPr>
+      </w:pPr>
+      <w:r>
+        <w:rPr>
+          <w:lang w:val="en-US"/>
+        </w:rPr>
+        <w:t xml:space="preserve">h2 + </w:t>
+      </w:r>
+      <w:proofErr w:type="gramStart"/>
+      <w:r>
+        <w:rPr>
+          <w:lang w:val="en-US"/>
+        </w:rPr>
+        <w:t>p{</w:t>
+      </w:r>
+      <w:proofErr w:type="gramEnd"/>
+    </w:p>
+    <w:p>
+      <w:pPr>
+        <w:rPr>
+          <w:lang w:val="en-US"/>
+        </w:rPr>
+      </w:pPr>
+      <w:r>
+        <w:rPr>
+          <w:lang w:val="en-US"/>
+        </w:rPr>
+        <w:t xml:space="preserve">  </w:t>
+      </w:r>
+      <w:proofErr w:type="spellStart"/>
+      <w:proofErr w:type="gramStart"/>
+      <w:r>
+        <w:rPr>
+          <w:lang w:val="en-US"/>
+        </w:rPr>
+        <w:t>color:</w:t>
+      </w:r>
+      <w:proofErr w:type="gramEnd"/>
+      <w:r>
+        <w:rPr>
+          <w:lang w:val="en-US"/>
+        </w:rPr>
+        <w:t>red</w:t>
+      </w:r>
+      <w:proofErr w:type="spellEnd"/>
+      <w:r>
+        <w:rPr>
+          <w:lang w:val="en-US"/>
+        </w:rPr>
+        <w:t>;</w:t>
+      </w:r>
+    </w:p>
+    <w:p>
+      <w:pPr>
+        <w:rPr>
+          <w:lang w:val="en-US"/>
+        </w:rPr>
+      </w:pPr>
+      <w:r>
+        <w:rPr>
+          <w:lang w:val="en-US"/>
+        </w:rPr>
+        <w:t>}</w:t>
+      </w:r>
+    </w:p>
+    <w:p>
+      <w:pPr>
+        <w:rPr>
+          <w:lang w:val="en-US"/>
+        </w:rPr>
+      </w:pPr>
+    </w:p>
+    <w:p>
+      <w:pPr>
+        <w:rPr>
+          <w:lang w:val="en-US"/>
+        </w:rPr>
+      </w:pPr>
+    </w:p>
+    <w:p>
+      <w:pPr>
+        <w:rPr>
+          <w:lang w:val="en-US"/>
+        </w:rPr>
+      </w:pPr>
+    </w:p>
+    <w:p>
+      <w:r>
+        <w:rPr>
+          <w:b/>
+        </w:rPr>
+        <w:lastRenderedPageBreak/>
+        <w:t xml:space="preserve">Ejercicio 7. </w:t>
+      </w:r>
+      <w:r>
+        <w:t xml:space="preserve">Queremos que todos los elementos dentro de </w:t>
+      </w:r>
+      <w:proofErr w:type="spellStart"/>
+      <w:r>
+        <w:t>body</w:t>
+      </w:r>
+      <w:proofErr w:type="spellEnd"/>
+      <w:r>
+        <w:t xml:space="preserve"> tengan un borde, ¿puedes justificar por qué no añadiríamos la propiedad </w:t>
+      </w:r>
+      <w:proofErr w:type="spellStart"/>
+      <w:r>
+        <w:t>border</w:t>
+      </w:r>
+      <w:proofErr w:type="spellEnd"/>
+      <w:r>
+        <w:t xml:space="preserve"> en el elemento </w:t>
+      </w:r>
+      <w:proofErr w:type="spellStart"/>
+      <w:r>
+        <w:t>body</w:t>
+      </w:r>
+      <w:proofErr w:type="spellEnd"/>
+      <w:r>
+        <w:t xml:space="preserve"> para que lo heredaran todos los elementos contenidos dentro de él?</w:t>
+      </w:r>
+    </w:p>
+    <w:p>
+      <w:r>
+        <w:t xml:space="preserve">Si añadimos la propiedad </w:t>
+      </w:r>
+      <w:proofErr w:type="spellStart"/>
+      <w:r>
+        <w:t>border</w:t>
+      </w:r>
+      <w:proofErr w:type="spellEnd"/>
+      <w:r>
+        <w:t xml:space="preserve"> en el </w:t>
+      </w:r>
+      <w:proofErr w:type="spellStart"/>
+      <w:r>
+        <w:t>body</w:t>
+      </w:r>
+      <w:proofErr w:type="spellEnd"/>
+      <w:r>
+        <w:t xml:space="preserve"> solamente este va a tener borde, no los elementos dentro de él. Para que los elementos dentro de </w:t>
+      </w:r>
+      <w:proofErr w:type="spellStart"/>
+      <w:r>
+        <w:t>body</w:t>
+      </w:r>
+      <w:proofErr w:type="spellEnd"/>
+      <w:r>
+        <w:t xml:space="preserve"> tengan borde usaremos:</w:t>
+      </w:r>
+    </w:p>
+    <w:p>
+      <w:proofErr w:type="spellStart"/>
+      <w:proofErr w:type="gramStart"/>
+      <w:r>
+        <w:t>body</w:t>
+      </w:r>
+      <w:proofErr w:type="spellEnd"/>
+      <w:proofErr w:type="gramEnd"/>
+      <w:r>
+        <w:t xml:space="preserve"> *{</w:t>
+      </w:r>
+    </w:p>
+    <w:p>
+      <w:r>
+        <w:t xml:space="preserve">  </w:t>
+      </w:r>
+      <w:proofErr w:type="spellStart"/>
+      <w:proofErr w:type="gramStart"/>
+      <w:r>
+        <w:t>border</w:t>
+      </w:r>
+      <w:proofErr w:type="spellEnd"/>
+      <w:proofErr w:type="gramEnd"/>
+      <w:r>
+        <w:t xml:space="preserve">: 2px </w:t>
+      </w:r>
+      <w:proofErr w:type="spellStart"/>
+      <w:r>
+        <w:t>solid</w:t>
+      </w:r>
+      <w:proofErr w:type="spellEnd"/>
+      <w:r>
+        <w:t xml:space="preserve"> red;</w:t>
+      </w:r>
+    </w:p>
+    <w:p>
+      <w:r>
+        <w:t>}</w:t>
+      </w:r>
+    </w:p>
+    <w:p/>
+    <w:p>
+      <w:r>
+        <w:rPr>
+          <w:noProof/>
+          <w:lang w:eastAsia="es-ES"/>
+        </w:rPr>
+        <w:drawing>
+          <wp:inline distT="0" distB="0" distL="0" distR="0" wp14:anchorId="2D4B1E56" wp14:editId="598D86C4">
+            <wp:extent cx="5400040" cy="2681690"/>
+            <wp:effectExtent l="0" t="0" r="0" b="4445"/>
+            <wp:docPr id="3" name="Imagen 3"/>
+            <wp:cNvGraphicFramePr>
+              <a:graphicFrameLocks xmlns:a="http://schemas.openxmlformats.org/drawingml/2006/main" noChangeAspect="1"/>
+            </wp:cNvGraphicFramePr>
+            <a:graphic xmlns:a="http://schemas.openxmlformats.org/drawingml/2006/main">
+              <a:graphicData uri="http://schemas.openxmlformats.org/drawingml/2006/picture">
+                <pic:pic xmlns:pic="http://schemas.openxmlformats.org/drawingml/2006/picture">
+                  <pic:nvPicPr>
+                    <pic:cNvPr id="0" name=""/>
+                    <pic:cNvPicPr/>
+                  </pic:nvPicPr>
+                  <pic:blipFill>
+                    <a:blip r:embed="rId9"/>
+                    <a:stretch>
+                      <a:fillRect/>
+                    </a:stretch>
+                  </pic:blipFill>
+                  <pic:spPr>
+                    <a:xfrm>
+                      <a:off x="0" y="0"/>
+                      <a:ext cx="5400040" cy="2681690"/>
+                    </a:xfrm>
+                    <a:prstGeom prst="rect">
+                      <a:avLst/>
+                    </a:prstGeom>
+                  </pic:spPr>
+                </pic:pic>
+              </a:graphicData>
+            </a:graphic>
+          </wp:inline>
+        </w:drawing>
+      </w:r>
+    </w:p>
+    <w:p>
+      <w:r>
+        <w:t xml:space="preserve">Dependiendo del estado del enlace va a tener un color u otro, normalmente va a ser azul, si ya hemos usado este enlace será púrpura, si tenemos el cursor encima de él verde y en el momento en el que </w:t>
+      </w:r>
+      <w:proofErr w:type="spellStart"/>
+      <w:r>
+        <w:t>clickemos</w:t>
+      </w:r>
+      <w:proofErr w:type="spellEnd"/>
+      <w:r>
+        <w:t xml:space="preserve"> en el enlace será rojo.</w:t>
+      </w:r>
+    </w:p>
+    <w:p/>
+    <w:p>
+      <w:r>
+        <w:rPr>
+          <w:noProof/>
+          <w:lang w:eastAsia="es-ES"/>
+        </w:rPr>
+        <w:lastRenderedPageBreak/>
+        <w:drawing>
+          <wp:inline distT="0" distB="0" distL="0" distR="0" wp14:anchorId="498C02FE" wp14:editId="27A227F7">
+            <wp:extent cx="5400040" cy="2810601"/>
+            <wp:effectExtent l="0" t="0" r="0" b="8890"/>
+            <wp:docPr id="4" name="Imagen 4"/>
+            <wp:cNvGraphicFramePr>
+              <a:graphicFrameLocks xmlns:a="http://schemas.openxmlformats.org/drawingml/2006/main" noChangeAspect="1"/>
+            </wp:cNvGraphicFramePr>
+            <a:graphic xmlns:a="http://schemas.openxmlformats.org/drawingml/2006/main">
+              <a:graphicData uri="http://schemas.openxmlformats.org/drawingml/2006/picture">
+                <pic:pic xmlns:pic="http://schemas.openxmlformats.org/drawingml/2006/picture">
+                  <pic:nvPicPr>
+                    <pic:cNvPr id="0" name=""/>
+                    <pic:cNvPicPr/>
+                  </pic:nvPicPr>
+                  <pic:blipFill>
+                    <a:blip r:embed="rId10"/>
+                    <a:stretch>
+                      <a:fillRect/>
+                    </a:stretch>
+                  </pic:blipFill>
+                  <pic:spPr>
+                    <a:xfrm>
+                      <a:off x="0" y="0"/>
+                      <a:ext cx="5400040" cy="2810601"/>
+                    </a:xfrm>
+                    <a:prstGeom prst="rect">
+                      <a:avLst/>
+                    </a:prstGeom>
+                  </pic:spPr>
+                </pic:pic>
+              </a:graphicData>
+            </a:graphic>
+          </wp:inline>
+        </w:drawing>
+      </w:r>
+    </w:p>
+    <w:p>
+      <w:r>
+        <w:t>Sería exactamente igual que en el ejercicio anterior, ya que el orden en este caso no importa.</w:t>
+      </w:r>
+    </w:p>
+    <w:p>
+      <w:r>
+        <w:rPr>
+          <w:noProof/>
+          <w:lang w:eastAsia="es-ES"/>
+        </w:rPr>
+        <w:drawing>
+          <wp:inline distT="0" distB="0" distL="0" distR="0" wp14:anchorId="0B2323C3" wp14:editId="64A4D7E3">
+            <wp:extent cx="5400040" cy="2795336"/>
+            <wp:effectExtent l="0" t="0" r="0" b="5080"/>
+            <wp:docPr id="5" name="Imagen 5"/>
+            <wp:cNvGraphicFramePr>
+              <a:graphicFrameLocks xmlns:a="http://schemas.openxmlformats.org/drawingml/2006/main" noChangeAspect="1"/>
+            </wp:cNvGraphicFramePr>
+            <a:graphic xmlns:a="http://schemas.openxmlformats.org/drawingml/2006/main">
+              <a:graphicData uri="http://schemas.openxmlformats.org/drawingml/2006/picture">
+                <pic:pic xmlns:pic="http://schemas.openxmlformats.org/drawingml/2006/picture">
+                  <pic:nvPicPr>
+                    <pic:cNvPr id="0" name=""/>
+                    <pic:cNvPicPr/>
+                  </pic:nvPicPr>
+                  <pic:blipFill>
+                    <a:blip r:embed="rId11"/>
+                    <a:stretch>
+                      <a:fillRect/>
+                    </a:stretch>
+                  </pic:blipFill>
+                  <pic:spPr>
+                    <a:xfrm>
+                      <a:off x="0" y="0"/>
+                      <a:ext cx="5400040" cy="2795336"/>
+                    </a:xfrm>
+                    <a:prstGeom prst="rect">
+                      <a:avLst/>
+                    </a:prstGeom>
+                  </pic:spPr>
+                </pic:pic>
+              </a:graphicData>
+            </a:graphic>
+          </wp:inline>
+        </w:drawing>
+      </w:r>
+    </w:p>
+    <w:p>
+      <w:r>
+        <w:t xml:space="preserve">Visualmente sería igual que en los ejercicios anteriores, pero en este caso </w:t>
+      </w:r>
+      <w:proofErr w:type="spellStart"/>
+      <w:r>
+        <w:t>observarmos</w:t>
+      </w:r>
+      <w:proofErr w:type="spellEnd"/>
+      <w:r>
+        <w:t xml:space="preserve"> la propiedad </w:t>
+      </w:r>
+      <w:proofErr w:type="spellStart"/>
+      <w:r>
+        <w:t>important</w:t>
+      </w:r>
+      <w:proofErr w:type="spellEnd"/>
+      <w:r>
+        <w:t xml:space="preserve"> que va a hacer que en un futuro si se vuelve a declarar otro color en </w:t>
+      </w:r>
+      <w:proofErr w:type="spellStart"/>
+      <w:r>
+        <w:t>a.context</w:t>
+      </w:r>
+      <w:proofErr w:type="gramStart"/>
+      <w:r>
+        <w:t>:visited</w:t>
+      </w:r>
+      <w:proofErr w:type="spellEnd"/>
+      <w:proofErr w:type="gramEnd"/>
+      <w:r>
+        <w:t xml:space="preserve"> sólo se tenga en cuenta el que hemos marcado con </w:t>
+      </w:r>
+      <w:proofErr w:type="spellStart"/>
+      <w:r>
+        <w:t>important</w:t>
+      </w:r>
+      <w:proofErr w:type="spellEnd"/>
+      <w:r>
+        <w:t>.</w:t>
+      </w:r>
+    </w:p>
+    <w:p/>
+    <w:p/>
+    <w:p/>
+    <w:p/>
+    <w:p/>
+    <w:p/>
+    <w:p>
+      <w:r>
+        <w:rPr>
+          <w:noProof/>
+          <w:lang w:eastAsia="es-ES"/>
+        </w:rPr>
+        <w:lastRenderedPageBreak/>
+        <w:drawing>
+          <wp:inline distT="0" distB="0" distL="0" distR="0" wp14:anchorId="765BC4AF" wp14:editId="361CABF8">
+            <wp:extent cx="5305425" cy="2714625"/>
+            <wp:effectExtent l="0" t="0" r="9525" b="9525"/>
+            <wp:docPr id="6" name="Imagen 6"/>
+            <wp:cNvGraphicFramePr>
+              <a:graphicFrameLocks xmlns:a="http://schemas.openxmlformats.org/drawingml/2006/main" noChangeAspect="1"/>
+            </wp:cNvGraphicFramePr>
+            <a:graphic xmlns:a="http://schemas.openxmlformats.org/drawingml/2006/main">
+              <a:graphicData uri="http://schemas.openxmlformats.org/drawingml/2006/picture">
+                <pic:pic xmlns:pic="http://schemas.openxmlformats.org/drawingml/2006/picture">
+                  <pic:nvPicPr>
+                    <pic:cNvPr id="0" name=""/>
+                    <pic:cNvPicPr/>
+                  </pic:nvPicPr>
+                  <pic:blipFill>
+                    <a:blip r:embed="rId12"/>
+                    <a:stretch>
+                      <a:fillRect/>
+                    </a:stretch>
+                  </pic:blipFill>
+                  <pic:spPr>
+                    <a:xfrm>
+                      <a:off x="0" y="0"/>
+                      <a:ext cx="5305425" cy="2714625"/>
+                    </a:xfrm>
+                    <a:prstGeom prst="rect">
+                      <a:avLst/>
+                    </a:prstGeom>
+                  </pic:spPr>
+                </pic:pic>
+              </a:graphicData>
+            </a:graphic>
+          </wp:inline>
+        </w:drawing>
+      </w:r>
+    </w:p>
+    <w:p>
+      <w:r>
+        <w:t>En un principio no sería de ningún color, ya que falta cerrar el estilo, pone &lt;</w:t>
+      </w:r>
+      <w:proofErr w:type="spellStart"/>
+      <w:r>
+        <w:t>style</w:t>
+      </w:r>
+      <w:proofErr w:type="spellEnd"/>
+      <w:r>
+        <w:t>&gt; en vez de &lt;/</w:t>
+      </w:r>
+      <w:proofErr w:type="spellStart"/>
+      <w:r>
+        <w:t>style</w:t>
+      </w:r>
+      <w:proofErr w:type="spellEnd"/>
+      <w:r>
+        <w:t>&gt;</w:t>
+      </w:r>
+    </w:p>
+    <w:p/>
+    <w:p>
+      <w:r>
+        <w:t>Una vez hacemos esto será de color azul, ya que al definir la clase del párrafo esta tiene más prioridad.</w:t>
+      </w:r>
+    </w:p>
+    <w:p>
+      <w:r>
+        <w:rPr>
+          <w:noProof/>
+          <w:lang w:eastAsia="es-ES"/>
+        </w:rPr>
+        <w:drawing>
+          <wp:inline distT="0" distB="0" distL="0" distR="0" wp14:anchorId="1E20C7CE" wp14:editId="4728C1C0">
+            <wp:extent cx="5191125" cy="942975"/>
+            <wp:effectExtent l="0" t="0" r="9525" b="9525"/>
+            <wp:docPr id="7" name="Imagen 7"/>
+            <wp:cNvGraphicFramePr>
+              <a:graphicFrameLocks xmlns:a="http://schemas.openxmlformats.org/drawingml/2006/main" noChangeAspect="1"/>
+            </wp:cNvGraphicFramePr>
+            <a:graphic xmlns:a="http://schemas.openxmlformats.org/drawingml/2006/main">
+              <a:graphicData uri="http://schemas.openxmlformats.org/drawingml/2006/picture">
+                <pic:pic xmlns:pic="http://schemas.openxmlformats.org/drawingml/2006/picture">
+                  <pic:nvPicPr>
+                    <pic:cNvPr id="0" name=""/>
+                    <pic:cNvPicPr/>
+                  </pic:nvPicPr>
+                  <pic:blipFill>
+                    <a:blip r:embed="rId13"/>
+                    <a:stretch>
+                      <a:fillRect/>
+                    </a:stretch>
+                  </pic:blipFill>
+                  <pic:spPr>
+                    <a:xfrm>
+                      <a:off x="0" y="0"/>
+                      <a:ext cx="5191125" cy="942975"/>
+                    </a:xfrm>
+                    <a:prstGeom prst="rect">
+                      <a:avLst/>
+                    </a:prstGeom>
+                  </pic:spPr>
+                </pic:pic>
+              </a:graphicData>
+            </a:graphic>
+          </wp:inline>
+        </w:drawing>
+      </w:r>
+    </w:p>
+    <w:p>
+      <w:r>
+        <w:rPr>
+          <w:noProof/>
+          <w:lang w:eastAsia="es-ES"/>
+        </w:rPr>
+        <w:drawing>
+          <wp:inline distT="0" distB="0" distL="0" distR="0" wp14:anchorId="4B2CE674" wp14:editId="35DC4C6E">
+            <wp:extent cx="4733925" cy="1885950"/>
+            <wp:effectExtent l="0" t="0" r="9525" b="0"/>
+            <wp:docPr id="9" name="Imagen 9"/>
+            <wp:cNvGraphicFramePr>
+              <a:graphicFrameLocks xmlns:a="http://schemas.openxmlformats.org/drawingml/2006/main" noChangeAspect="1"/>
+            </wp:cNvGraphicFramePr>
+            <a:graphic xmlns:a="http://schemas.openxmlformats.org/drawingml/2006/main">
+              <a:graphicData uri="http://schemas.openxmlformats.org/drawingml/2006/picture">
+                <pic:pic xmlns:pic="http://schemas.openxmlformats.org/drawingml/2006/picture">
+                  <pic:nvPicPr>
+                    <pic:cNvPr id="0" name=""/>
+                    <pic:cNvPicPr/>
+                  </pic:nvPicPr>
+                  <pic:blipFill>
+                    <a:blip r:embed="rId14"/>
+                    <a:stretch>
+                      <a:fillRect/>
+                    </a:stretch>
+                  </pic:blipFill>
+                  <pic:spPr>
+                    <a:xfrm>
+                      <a:off x="0" y="0"/>
+                      <a:ext cx="4733925" cy="1885950"/>
+                    </a:xfrm>
+                    <a:prstGeom prst="rect">
+                      <a:avLst/>
+                    </a:prstGeom>
+                  </pic:spPr>
+                </pic:pic>
+              </a:graphicData>
+            </a:graphic>
+          </wp:inline>
+        </w:drawing>
+      </w:r>
+    </w:p>
+    <w:p>
+      <w:r>
+        <w:t>Una vez corregimos el mismo error que en el ejercicio anterior, veremos que el párrafo es de color verde, en este caso porque aplicamos directamente el estilo en la etiqueta y este tiene más prioridad que los otros estilos declarados.</w:t>
+      </w:r>
+    </w:p>
+    <w:p/>
+    <w:p>
       <w:bookmarkStart w:id="0" w:name="_GoBack"/>
       <w:bookmarkEnd w:id="0"/>
     </w:p>
@@ -2110,4 +3281,16 @@
   <a:objectDefaults/>
   <a:extraClrSchemeLst/>
 </a:theme>
+</file>
+
+<file path=customXml/item1.xml><?xml version="1.0" encoding="utf-8"?>
+<b:Sources xmlns:b="http://schemas.openxmlformats.org/officeDocument/2006/bibliography" xmlns="http://schemas.openxmlformats.org/officeDocument/2006/bibliography" SelectedStyle="\APA.XSL" StyleName="APA"/>
+</file>
+
+<file path=customXml/itemProps1.xml><?xml version="1.0" encoding="utf-8"?>
+<ds:datastoreItem xmlns:ds="http://schemas.openxmlformats.org/officeDocument/2006/customXml" ds:itemID="{0461D507-5F0B-4511-AB5C-254EF73779C0}">
+  <ds:schemaRefs>
+    <ds:schemaRef ds:uri="http://schemas.openxmlformats.org/officeDocument/2006/bibliography"/>
+  </ds:schemaRefs>
+</ds:datastoreItem>
 </file>
</xml_diff>